<commit_message>
BFS and DFS Done
</commit_message>
<xml_diff>
--- a/Coursework.docx
+++ b/Coursework.docx
@@ -23,7 +23,7 @@
         <w:rPr>
           <w:rFonts w:asciiTheme="minorHAnsi" w:hAnsiTheme="minorHAnsi" w:cstheme="minorHAnsi"/>
           <w:noProof/>
-          <w:lang w:eastAsia="fr-FR"/>
+          <w:lang w:val="en-GB" w:eastAsia="en-GB"/>
         </w:rPr>
         <w:drawing>
           <wp:inline distT="0" distB="0" distL="0" distR="0" wp14:anchorId="04B134B3" wp14:editId="1D3F773E">
@@ -480,7 +480,7 @@
           <w:color w:val="auto"/>
           <w:sz w:val="23"/>
           <w:szCs w:val="23"/>
-          <w:lang w:eastAsia="fr-FR"/>
+          <w:lang w:val="en-GB" w:eastAsia="en-GB"/>
         </w:rPr>
         <mc:AlternateContent>
           <mc:Choice Requires="wps">
@@ -606,7 +606,7 @@
         <w:rPr>
           <w:rFonts w:cstheme="minorHAnsi"/>
           <w:noProof/>
-          <w:lang w:eastAsia="fr-FR"/>
+          <w:lang w:val="en-GB" w:eastAsia="en-GB"/>
         </w:rPr>
         <mc:AlternateContent>
           <mc:Choice Requires="wps">
@@ -34130,17 +34130,7 @@
           <w:highlight w:val="white"/>
           <w:lang w:val="en-GB"/>
         </w:rPr>
-        <w:t xml:space="preserve">       </w:t>
-      </w:r>
-      <w:r>
-        <w:rPr>
-          <w:rFonts w:ascii="Consolas" w:hAnsi="Consolas" w:cs="Consolas"/>
-          <w:sz w:val="19"/>
-          <w:szCs w:val="19"/>
-          <w:highlight w:val="white"/>
-          <w:lang w:val="en-GB"/>
-        </w:rPr>
-        <w:t xml:space="preserve">     </w:t>
+        <w:t xml:space="preserve">            </w:t>
       </w:r>
       <w:proofErr w:type="gramStart"/>
       <w:r>
@@ -34164,40 +34154,32 @@
         </w:rPr>
         <w:t xml:space="preserve"> &lt;- 0</w:t>
       </w:r>
-    </w:p>
-    <w:p>
-      <w:pPr>
-        <w:autoSpaceDE w:val="0"/>
-        <w:autoSpaceDN w:val="0"/>
-        <w:adjustRightInd w:val="0"/>
-        <w:spacing w:after="0" w:line="240" w:lineRule="auto"/>
-        <w:rPr>
-          <w:rFonts w:ascii="Consolas" w:hAnsi="Consolas" w:cs="Consolas"/>
-          <w:sz w:val="19"/>
-          <w:szCs w:val="19"/>
-          <w:highlight w:val="white"/>
-          <w:lang w:val="en-GB"/>
-        </w:rPr>
-      </w:pPr>
-      <w:r>
-        <w:rPr>
-          <w:rFonts w:ascii="Consolas" w:hAnsi="Consolas" w:cs="Consolas"/>
-          <w:sz w:val="19"/>
-          <w:szCs w:val="19"/>
-          <w:highlight w:val="white"/>
-          <w:lang w:val="en-GB"/>
-        </w:rPr>
-        <w:t xml:space="preserve">       </w:t>
-      </w:r>
-      <w:r>
-        <w:rPr>
-          <w:rFonts w:ascii="Consolas" w:hAnsi="Consolas" w:cs="Consolas"/>
-          <w:sz w:val="19"/>
-          <w:szCs w:val="19"/>
-          <w:highlight w:val="white"/>
-          <w:lang w:val="en-GB"/>
-        </w:rPr>
-        <w:t xml:space="preserve">     </w:t>
+      <w:bookmarkStart w:id="0" w:name="_GoBack"/>
+      <w:bookmarkEnd w:id="0"/>
+    </w:p>
+    <w:p>
+      <w:pPr>
+        <w:autoSpaceDE w:val="0"/>
+        <w:autoSpaceDN w:val="0"/>
+        <w:adjustRightInd w:val="0"/>
+        <w:spacing w:after="0" w:line="240" w:lineRule="auto"/>
+        <w:rPr>
+          <w:rFonts w:ascii="Consolas" w:hAnsi="Consolas" w:cs="Consolas"/>
+          <w:sz w:val="19"/>
+          <w:szCs w:val="19"/>
+          <w:highlight w:val="white"/>
+          <w:lang w:val="en-GB"/>
+        </w:rPr>
+      </w:pPr>
+      <w:r>
+        <w:rPr>
+          <w:rFonts w:ascii="Consolas" w:hAnsi="Consolas" w:cs="Consolas"/>
+          <w:sz w:val="19"/>
+          <w:szCs w:val="19"/>
+          <w:highlight w:val="white"/>
+          <w:lang w:val="en-GB"/>
+        </w:rPr>
+        <w:t xml:space="preserve">            </w:t>
       </w:r>
       <w:proofErr w:type="gramStart"/>
       <w:r>
@@ -34244,52 +34226,32 @@
           <w:highlight w:val="white"/>
           <w:lang w:val="en-GB"/>
         </w:rPr>
-        <w:t xml:space="preserve">       </w:t>
-      </w:r>
-      <w:r>
-        <w:rPr>
-          <w:rFonts w:ascii="Consolas" w:hAnsi="Consolas" w:cs="Consolas"/>
-          <w:sz w:val="19"/>
-          <w:szCs w:val="19"/>
-          <w:highlight w:val="white"/>
-          <w:lang w:val="en-GB"/>
-        </w:rPr>
-        <w:t xml:space="preserve">     </w:t>
-      </w:r>
-    </w:p>
-    <w:p>
-      <w:pPr>
-        <w:autoSpaceDE w:val="0"/>
-        <w:autoSpaceDN w:val="0"/>
-        <w:adjustRightInd w:val="0"/>
-        <w:spacing w:after="0" w:line="240" w:lineRule="auto"/>
-        <w:rPr>
-          <w:rFonts w:ascii="Consolas" w:hAnsi="Consolas" w:cs="Consolas"/>
-          <w:sz w:val="19"/>
-          <w:szCs w:val="19"/>
-          <w:highlight w:val="white"/>
-          <w:lang w:val="en-GB"/>
-        </w:rPr>
-      </w:pPr>
-      <w:r>
-        <w:rPr>
-          <w:rFonts w:ascii="Consolas" w:hAnsi="Consolas" w:cs="Consolas"/>
-          <w:sz w:val="19"/>
-          <w:szCs w:val="19"/>
-          <w:highlight w:val="white"/>
-          <w:lang w:val="en-GB"/>
-        </w:rPr>
-        <w:t xml:space="preserve">       </w:t>
-      </w:r>
-      <w:r>
-        <w:rPr>
-          <w:rFonts w:ascii="Consolas" w:hAnsi="Consolas" w:cs="Consolas"/>
-          <w:sz w:val="19"/>
-          <w:szCs w:val="19"/>
-          <w:highlight w:val="white"/>
-          <w:lang w:val="en-GB"/>
-        </w:rPr>
-        <w:t xml:space="preserve">  </w:t>
+        <w:t xml:space="preserve">            </w:t>
+      </w:r>
+    </w:p>
+    <w:p>
+      <w:pPr>
+        <w:autoSpaceDE w:val="0"/>
+        <w:autoSpaceDN w:val="0"/>
+        <w:adjustRightInd w:val="0"/>
+        <w:spacing w:after="0" w:line="240" w:lineRule="auto"/>
+        <w:rPr>
+          <w:rFonts w:ascii="Consolas" w:hAnsi="Consolas" w:cs="Consolas"/>
+          <w:sz w:val="19"/>
+          <w:szCs w:val="19"/>
+          <w:highlight w:val="white"/>
+          <w:lang w:val="en-GB"/>
+        </w:rPr>
+      </w:pPr>
+      <w:r>
+        <w:rPr>
+          <w:rFonts w:ascii="Consolas" w:hAnsi="Consolas" w:cs="Consolas"/>
+          <w:sz w:val="19"/>
+          <w:szCs w:val="19"/>
+          <w:highlight w:val="white"/>
+          <w:lang w:val="en-GB"/>
+        </w:rPr>
+        <w:t xml:space="preserve">         </w:t>
       </w:r>
       <w:proofErr w:type="spellStart"/>
       <w:proofErr w:type="gramStart"/>
@@ -34348,17 +34310,7 @@
           <w:highlight w:val="white"/>
           <w:lang w:val="en-GB"/>
         </w:rPr>
-        <w:t xml:space="preserve">       </w:t>
-      </w:r>
-      <w:r>
-        <w:rPr>
-          <w:rFonts w:ascii="Consolas" w:hAnsi="Consolas" w:cs="Consolas"/>
-          <w:sz w:val="19"/>
-          <w:szCs w:val="19"/>
-          <w:highlight w:val="white"/>
-          <w:lang w:val="en-GB"/>
-        </w:rPr>
-        <w:t xml:space="preserve">     </w:t>
+        <w:t xml:space="preserve">            </w:t>
       </w:r>
       <w:proofErr w:type="gramStart"/>
       <w:r>
@@ -34405,17 +34357,7 @@
           <w:highlight w:val="white"/>
           <w:lang w:val="en-GB"/>
         </w:rPr>
-        <w:t xml:space="preserve">       </w:t>
-      </w:r>
-      <w:r>
-        <w:rPr>
-          <w:rFonts w:ascii="Consolas" w:hAnsi="Consolas" w:cs="Consolas"/>
-          <w:sz w:val="19"/>
-          <w:szCs w:val="19"/>
-          <w:highlight w:val="white"/>
-          <w:lang w:val="en-GB"/>
-        </w:rPr>
-        <w:t xml:space="preserve">         </w:t>
+        <w:t xml:space="preserve">                </w:t>
       </w:r>
       <w:proofErr w:type="spellStart"/>
       <w:r>
@@ -34452,27 +34394,7 @@
           <w:highlight w:val="white"/>
           <w:lang w:val="en-GB"/>
         </w:rPr>
-        <w:t xml:space="preserve">     </w:t>
-      </w:r>
-      <w:r>
-        <w:rPr>
-          <w:rFonts w:ascii="Consolas" w:hAnsi="Consolas" w:cs="Consolas"/>
-          <w:sz w:val="19"/>
-          <w:szCs w:val="19"/>
-          <w:highlight w:val="white"/>
-          <w:lang w:val="en-GB"/>
-        </w:rPr>
-        <w:t xml:space="preserve">  </w:t>
-      </w:r>
-      <w:r>
-        <w:rPr>
-          <w:rFonts w:ascii="Consolas" w:hAnsi="Consolas" w:cs="Consolas"/>
-          <w:sz w:val="19"/>
-          <w:szCs w:val="19"/>
-          <w:highlight w:val="white"/>
-          <w:lang w:val="en-GB"/>
-        </w:rPr>
-        <w:t xml:space="preserve">         </w:t>
+        <w:t xml:space="preserve">                </w:t>
       </w:r>
       <w:proofErr w:type="gramStart"/>
       <w:r>
@@ -34520,17 +34442,7 @@
           <w:highlight w:val="white"/>
           <w:lang w:val="en-GB"/>
         </w:rPr>
-        <w:t xml:space="preserve">       </w:t>
-      </w:r>
-      <w:r>
-        <w:rPr>
-          <w:rFonts w:ascii="Consolas" w:hAnsi="Consolas" w:cs="Consolas"/>
-          <w:sz w:val="19"/>
-          <w:szCs w:val="19"/>
-          <w:highlight w:val="white"/>
-          <w:lang w:val="en-GB"/>
-        </w:rPr>
-        <w:t xml:space="preserve">     </w:t>
+        <w:t xml:space="preserve">            </w:t>
       </w:r>
       <w:proofErr w:type="gramStart"/>
       <w:r>
@@ -34641,17 +34553,7 @@
           <w:highlight w:val="white"/>
           <w:lang w:val="en-GB"/>
         </w:rPr>
-        <w:t xml:space="preserve">      </w:t>
-      </w:r>
-      <w:r>
-        <w:rPr>
-          <w:rFonts w:ascii="Consolas" w:hAnsi="Consolas" w:cs="Consolas"/>
-          <w:sz w:val="19"/>
-          <w:szCs w:val="19"/>
-          <w:highlight w:val="white"/>
-          <w:lang w:val="en-GB"/>
-        </w:rPr>
-        <w:t xml:space="preserve">      </w:t>
+        <w:t xml:space="preserve">            </w:t>
       </w:r>
       <w:proofErr w:type="gramStart"/>
       <w:r>
@@ -34698,52 +34600,32 @@
           <w:highlight w:val="white"/>
           <w:lang w:val="en-GB"/>
         </w:rPr>
-        <w:t xml:space="preserve">      </w:t>
-      </w:r>
-      <w:r>
-        <w:rPr>
-          <w:rFonts w:ascii="Consolas" w:hAnsi="Consolas" w:cs="Consolas"/>
-          <w:sz w:val="19"/>
-          <w:szCs w:val="19"/>
-          <w:highlight w:val="white"/>
-          <w:lang w:val="en-GB"/>
-        </w:rPr>
-        <w:t xml:space="preserve">      </w:t>
-      </w:r>
-    </w:p>
-    <w:p>
-      <w:pPr>
-        <w:autoSpaceDE w:val="0"/>
-        <w:autoSpaceDN w:val="0"/>
-        <w:adjustRightInd w:val="0"/>
-        <w:spacing w:after="0" w:line="240" w:lineRule="auto"/>
-        <w:rPr>
-          <w:rFonts w:ascii="Consolas" w:hAnsi="Consolas" w:cs="Consolas"/>
-          <w:sz w:val="19"/>
-          <w:szCs w:val="19"/>
-          <w:highlight w:val="white"/>
-          <w:lang w:val="en-GB"/>
-        </w:rPr>
-      </w:pPr>
-      <w:r>
-        <w:rPr>
-          <w:rFonts w:ascii="Consolas" w:hAnsi="Consolas" w:cs="Consolas"/>
-          <w:sz w:val="19"/>
-          <w:szCs w:val="19"/>
-          <w:highlight w:val="white"/>
-          <w:lang w:val="en-GB"/>
-        </w:rPr>
-        <w:t xml:space="preserve">      </w:t>
-      </w:r>
-      <w:r>
-        <w:rPr>
-          <w:rFonts w:ascii="Consolas" w:hAnsi="Consolas" w:cs="Consolas"/>
-          <w:sz w:val="19"/>
-          <w:szCs w:val="19"/>
-          <w:highlight w:val="white"/>
-          <w:lang w:val="en-GB"/>
-        </w:rPr>
-        <w:t xml:space="preserve">   </w:t>
+        <w:t xml:space="preserve">            </w:t>
+      </w:r>
+    </w:p>
+    <w:p>
+      <w:pPr>
+        <w:autoSpaceDE w:val="0"/>
+        <w:autoSpaceDN w:val="0"/>
+        <w:adjustRightInd w:val="0"/>
+        <w:spacing w:after="0" w:line="240" w:lineRule="auto"/>
+        <w:rPr>
+          <w:rFonts w:ascii="Consolas" w:hAnsi="Consolas" w:cs="Consolas"/>
+          <w:sz w:val="19"/>
+          <w:szCs w:val="19"/>
+          <w:highlight w:val="white"/>
+          <w:lang w:val="en-GB"/>
+        </w:rPr>
+      </w:pPr>
+      <w:r>
+        <w:rPr>
+          <w:rFonts w:ascii="Consolas" w:hAnsi="Consolas" w:cs="Consolas"/>
+          <w:sz w:val="19"/>
+          <w:szCs w:val="19"/>
+          <w:highlight w:val="white"/>
+          <w:lang w:val="en-GB"/>
+        </w:rPr>
+        <w:t xml:space="preserve">         </w:t>
       </w:r>
       <w:proofErr w:type="spellStart"/>
       <w:proofErr w:type="gramStart"/>
@@ -34802,17 +34684,7 @@
           <w:highlight w:val="white"/>
           <w:lang w:val="en-GB"/>
         </w:rPr>
-        <w:t xml:space="preserve">      </w:t>
-      </w:r>
-      <w:r>
-        <w:rPr>
-          <w:rFonts w:ascii="Consolas" w:hAnsi="Consolas" w:cs="Consolas"/>
-          <w:sz w:val="19"/>
-          <w:szCs w:val="19"/>
-          <w:highlight w:val="white"/>
-          <w:lang w:val="en-GB"/>
-        </w:rPr>
-        <w:t xml:space="preserve">      </w:t>
+        <w:t xml:space="preserve">            </w:t>
       </w:r>
       <w:proofErr w:type="gramStart"/>
       <w:r>
@@ -34859,17 +34731,7 @@
           <w:highlight w:val="white"/>
           <w:lang w:val="en-GB"/>
         </w:rPr>
-        <w:t xml:space="preserve">      </w:t>
-      </w:r>
-      <w:r>
-        <w:rPr>
-          <w:rFonts w:ascii="Consolas" w:hAnsi="Consolas" w:cs="Consolas"/>
-          <w:sz w:val="19"/>
-          <w:szCs w:val="19"/>
-          <w:highlight w:val="white"/>
-          <w:lang w:val="en-GB"/>
-        </w:rPr>
-        <w:t xml:space="preserve">          </w:t>
+        <w:t xml:space="preserve">                </w:t>
       </w:r>
       <w:proofErr w:type="spellStart"/>
       <w:proofErr w:type="gramStart"/>
@@ -34928,27 +34790,7 @@
           <w:highlight w:val="white"/>
           <w:lang w:val="en-GB"/>
         </w:rPr>
-        <w:t xml:space="preserve">     </w:t>
-      </w:r>
-      <w:r>
-        <w:rPr>
-          <w:rFonts w:ascii="Consolas" w:hAnsi="Consolas" w:cs="Consolas"/>
-          <w:sz w:val="19"/>
-          <w:szCs w:val="19"/>
-          <w:highlight w:val="white"/>
-          <w:lang w:val="en-GB"/>
-        </w:rPr>
-        <w:t xml:space="preserve"> </w:t>
-      </w:r>
-      <w:r>
-        <w:rPr>
-          <w:rFonts w:ascii="Consolas" w:hAnsi="Consolas" w:cs="Consolas"/>
-          <w:sz w:val="19"/>
-          <w:szCs w:val="19"/>
-          <w:highlight w:val="white"/>
-          <w:lang w:val="en-GB"/>
-        </w:rPr>
-        <w:t xml:space="preserve">          </w:t>
+        <w:t xml:space="preserve">                </w:t>
       </w:r>
       <w:proofErr w:type="gramStart"/>
       <w:r>
@@ -34995,17 +34837,7 @@
           <w:highlight w:val="white"/>
           <w:lang w:val="en-GB"/>
         </w:rPr>
-        <w:t xml:space="preserve">      </w:t>
-      </w:r>
-      <w:r>
-        <w:rPr>
-          <w:rFonts w:ascii="Consolas" w:hAnsi="Consolas" w:cs="Consolas"/>
-          <w:sz w:val="19"/>
-          <w:szCs w:val="19"/>
-          <w:highlight w:val="white"/>
-          <w:lang w:val="en-GB"/>
-        </w:rPr>
-        <w:t xml:space="preserve">      </w:t>
+        <w:t xml:space="preserve">            </w:t>
       </w:r>
       <w:proofErr w:type="gramStart"/>
       <w:r>
@@ -35676,7 +35508,97 @@
           <w:highlight w:val="white"/>
           <w:lang w:val="en-GB"/>
         </w:rPr>
-        <w:t>&gt; edges;</w:t>
+        <w:t>&gt; edges</w:t>
+      </w:r>
+      <w:r>
+        <w:rPr>
+          <w:rFonts w:ascii="Consolas" w:hAnsi="Consolas" w:cs="Consolas"/>
+          <w:color w:val="000000"/>
+          <w:sz w:val="19"/>
+          <w:szCs w:val="19"/>
+          <w:highlight w:val="white"/>
+          <w:lang w:val="en-GB"/>
+        </w:rPr>
+        <w:t xml:space="preserve"> = </w:t>
+      </w:r>
+      <w:r>
+        <w:rPr>
+          <w:rFonts w:ascii="Consolas" w:hAnsi="Consolas" w:cs="Consolas"/>
+          <w:color w:val="0000FF"/>
+          <w:sz w:val="19"/>
+          <w:szCs w:val="19"/>
+          <w:highlight w:val="white"/>
+          <w:lang w:val="en-GB"/>
+        </w:rPr>
+        <w:t>new</w:t>
+      </w:r>
+      <w:r>
+        <w:rPr>
+          <w:rFonts w:ascii="Consolas" w:hAnsi="Consolas" w:cs="Consolas"/>
+          <w:color w:val="000000"/>
+          <w:sz w:val="19"/>
+          <w:szCs w:val="19"/>
+          <w:highlight w:val="white"/>
+          <w:lang w:val="en-GB"/>
+        </w:rPr>
+        <w:t xml:space="preserve"> </w:t>
+      </w:r>
+      <w:r>
+        <w:rPr>
+          <w:rFonts w:ascii="Consolas" w:hAnsi="Consolas" w:cs="Consolas"/>
+          <w:color w:val="2B91AF"/>
+          <w:sz w:val="19"/>
+          <w:szCs w:val="19"/>
+          <w:highlight w:val="white"/>
+          <w:lang w:val="en-GB"/>
+        </w:rPr>
+        <w:t>List</w:t>
+      </w:r>
+      <w:r>
+        <w:rPr>
+          <w:rFonts w:ascii="Consolas" w:hAnsi="Consolas" w:cs="Consolas"/>
+          <w:color w:val="000000"/>
+          <w:sz w:val="19"/>
+          <w:szCs w:val="19"/>
+          <w:highlight w:val="white"/>
+          <w:lang w:val="en-GB"/>
+        </w:rPr>
+        <w:t>&lt;</w:t>
+      </w:r>
+      <w:proofErr w:type="spellStart"/>
+      <w:r>
+        <w:rPr>
+          <w:rFonts w:ascii="Consolas" w:hAnsi="Consolas" w:cs="Consolas"/>
+          <w:color w:val="0000FF"/>
+          <w:sz w:val="19"/>
+          <w:szCs w:val="19"/>
+          <w:highlight w:val="white"/>
+          <w:lang w:val="en-GB"/>
+        </w:rPr>
+        <w:t>int</w:t>
+      </w:r>
+      <w:proofErr w:type="spellEnd"/>
+      <w:r>
+        <w:rPr>
+          <w:rFonts w:ascii="Consolas" w:hAnsi="Consolas" w:cs="Consolas"/>
+          <w:color w:val="000000"/>
+          <w:sz w:val="19"/>
+          <w:szCs w:val="19"/>
+          <w:highlight w:val="white"/>
+          <w:lang w:val="en-GB"/>
+        </w:rPr>
+        <w:t>&gt;()</w:t>
+      </w:r>
+      <w:r>
+        <w:rPr>
+          <w:rFonts w:ascii="Consolas" w:hAnsi="Consolas" w:cs="Consolas"/>
+          <w:color w:val="000000"/>
+          <w:sz w:val="19"/>
+          <w:szCs w:val="19"/>
+          <w:highlight w:val="white"/>
+          <w:lang w:val="en-GB"/>
+        </w:rPr>
+        <w:t>;</w:t>
       </w:r>
     </w:p>
     <w:p>
@@ -43034,8 +42956,6 @@
         </w:rPr>
         <w:t>:</w:t>
       </w:r>
-      <w:bookmarkStart w:id="0" w:name="_GoBack"/>
-      <w:bookmarkEnd w:id="0"/>
     </w:p>
     <w:sectPr>
       <w:headerReference w:type="default" r:id="rId9"/>
@@ -43078,7 +42998,7 @@
 <w:ftr xmlns:wpc="http://schemas.microsoft.com/office/word/2010/wordprocessingCanvas" xmlns:mc="http://schemas.openxmlformats.org/markup-compatibility/2006" xmlns:o="urn:schemas-microsoft-com:office:office" xmlns:r="http://schemas.openxmlformats.org/officeDocument/2006/relationships" xmlns:m="http://schemas.openxmlformats.org/officeDocument/2006/math" xmlns:v="urn:schemas-microsoft-com:vml" xmlns:wp14="http://schemas.microsoft.com/office/word/2010/wordprocessingDrawing" xmlns:wp="http://schemas.openxmlformats.org/drawingml/2006/wordprocessingDrawing" xmlns:w10="urn:schemas-microsoft-com:office:word" xmlns:w="http://schemas.openxmlformats.org/wordprocessingml/2006/main" xmlns:w14="http://schemas.microsoft.com/office/word/2010/wordml" xmlns:w15="http://schemas.microsoft.com/office/word/2012/wordml" xmlns:wpg="http://schemas.microsoft.com/office/word/2010/wordprocessingGroup" xmlns:wpi="http://schemas.microsoft.com/office/word/2010/wordprocessingInk" xmlns:wne="http://schemas.microsoft.com/office/word/2006/wordml" xmlns:wps="http://schemas.microsoft.com/office/word/2010/wordprocessingShape" mc:Ignorable="w14 w15 wp14">
   <w:p>
     <w:pPr>
-      <w:pStyle w:val="Pieddepage"/>
+      <w:pStyle w:val="Footer"/>
     </w:pPr>
     <w:r>
       <w:t xml:space="preserve">210CT </w:t>
@@ -43110,7 +43030,7 @@
       <w:rPr>
         <w:noProof/>
       </w:rPr>
-      <w:t>12</w:t>
+      <w:t>13</w:t>
     </w:r>
     <w:r>
       <w:fldChar w:fldCharType="end"/>
@@ -43148,7 +43068,7 @@
 <w:hdr xmlns:wpc="http://schemas.microsoft.com/office/word/2010/wordprocessingCanvas" xmlns:mc="http://schemas.openxmlformats.org/markup-compatibility/2006" xmlns:o="urn:schemas-microsoft-com:office:office" xmlns:r="http://schemas.openxmlformats.org/officeDocument/2006/relationships" xmlns:m="http://schemas.openxmlformats.org/officeDocument/2006/math" xmlns:v="urn:schemas-microsoft-com:vml" xmlns:wp14="http://schemas.microsoft.com/office/word/2010/wordprocessingDrawing" xmlns:wp="http://schemas.openxmlformats.org/drawingml/2006/wordprocessingDrawing" xmlns:w10="urn:schemas-microsoft-com:office:word" xmlns:w="http://schemas.openxmlformats.org/wordprocessingml/2006/main" xmlns:w14="http://schemas.microsoft.com/office/word/2010/wordml" xmlns:w15="http://schemas.microsoft.com/office/word/2012/wordml" xmlns:wpg="http://schemas.microsoft.com/office/word/2010/wordprocessingGroup" xmlns:wpi="http://schemas.microsoft.com/office/word/2010/wordprocessingInk" xmlns:wne="http://schemas.microsoft.com/office/word/2006/wordml" xmlns:wps="http://schemas.microsoft.com/office/word/2010/wordprocessingShape" mc:Ignorable="w14 w15 wp14">
   <w:p>
     <w:pPr>
-      <w:pStyle w:val="En-tte"/>
+      <w:pStyle w:val="Header"/>
       <w:rPr>
         <w:lang w:val="en-GB"/>
       </w:rPr>
@@ -43189,7 +43109,7 @@
   </w:p>
   <w:p>
     <w:pPr>
-      <w:pStyle w:val="En-tte"/>
+      <w:pStyle w:val="Header"/>
       <w:rPr>
         <w:lang w:val="en-GB"/>
       </w:rPr>
@@ -43592,13 +43512,13 @@
     <w:name w:val="Normal"/>
     <w:qFormat/>
   </w:style>
-  <w:style w:type="character" w:default="1" w:styleId="Policepardfaut">
+  <w:style w:type="character" w:default="1" w:styleId="DefaultParagraphFont">
     <w:name w:val="Default Paragraph Font"/>
     <w:uiPriority w:val="1"/>
     <w:semiHidden/>
     <w:unhideWhenUsed/>
   </w:style>
-  <w:style w:type="table" w:default="1" w:styleId="TableauNormal">
+  <w:style w:type="table" w:default="1" w:styleId="TableNormal">
     <w:name w:val="Normal Table"/>
     <w:uiPriority w:val="99"/>
     <w:semiHidden/>
@@ -43613,7 +43533,7 @@
       </w:tblCellMar>
     </w:tblPr>
   </w:style>
-  <w:style w:type="numbering" w:default="1" w:styleId="Aucuneliste">
+  <w:style w:type="numbering" w:default="1" w:styleId="NoList">
     <w:name w:val="No List"/>
     <w:uiPriority w:val="99"/>
     <w:semiHidden/>
@@ -43635,10 +43555,10 @@
       <w:szCs w:val="24"/>
     </w:rPr>
   </w:style>
-  <w:style w:type="paragraph" w:styleId="En-tte">
+  <w:style w:type="paragraph" w:styleId="Header">
     <w:name w:val="header"/>
     <w:basedOn w:val="Normal"/>
-    <w:link w:val="En-tteCar"/>
+    <w:link w:val="HeaderChar"/>
     <w:uiPriority w:val="99"/>
     <w:unhideWhenUsed/>
     <w:rsid w:val="00230B6B"/>
@@ -43650,17 +43570,17 @@
       <w:spacing w:after="0" w:line="240" w:lineRule="auto"/>
     </w:pPr>
   </w:style>
-  <w:style w:type="character" w:customStyle="1" w:styleId="En-tteCar">
-    <w:name w:val="En-tête Car"/>
-    <w:basedOn w:val="Policepardfaut"/>
-    <w:link w:val="En-tte"/>
+  <w:style w:type="character" w:customStyle="1" w:styleId="HeaderChar">
+    <w:name w:val="Header Char"/>
+    <w:basedOn w:val="DefaultParagraphFont"/>
+    <w:link w:val="Header"/>
     <w:uiPriority w:val="99"/>
     <w:rsid w:val="00230B6B"/>
   </w:style>
-  <w:style w:type="paragraph" w:styleId="Pieddepage">
+  <w:style w:type="paragraph" w:styleId="Footer">
     <w:name w:val="footer"/>
     <w:basedOn w:val="Normal"/>
-    <w:link w:val="PieddepageCar"/>
+    <w:link w:val="FooterChar"/>
     <w:uiPriority w:val="99"/>
     <w:unhideWhenUsed/>
     <w:rsid w:val="00230B6B"/>
@@ -43672,10 +43592,10 @@
       <w:spacing w:after="0" w:line="240" w:lineRule="auto"/>
     </w:pPr>
   </w:style>
-  <w:style w:type="character" w:customStyle="1" w:styleId="PieddepageCar">
-    <w:name w:val="Pied de page Car"/>
-    <w:basedOn w:val="Policepardfaut"/>
-    <w:link w:val="Pieddepage"/>
+  <w:style w:type="character" w:customStyle="1" w:styleId="FooterChar">
+    <w:name w:val="Footer Char"/>
+    <w:basedOn w:val="DefaultParagraphFont"/>
+    <w:link w:val="Footer"/>
     <w:uiPriority w:val="99"/>
     <w:rsid w:val="00230B6B"/>
   </w:style>
@@ -43948,7 +43868,7 @@
 </file>
 
 <file path=customXml/itemProps1.xml><?xml version="1.0" encoding="utf-8"?>
-<ds:datastoreItem xmlns:ds="http://schemas.openxmlformats.org/officeDocument/2006/customXml" ds:itemID="{98BCD8F6-57CF-425B-9F99-6C8D61E119D7}">
+<ds:datastoreItem xmlns:ds="http://schemas.openxmlformats.org/officeDocument/2006/customXml" ds:itemID="{A01EA713-E537-474D-8D3B-661FF7B841BF}">
   <ds:schemaRefs>
     <ds:schemaRef ds:uri="http://schemas.openxmlformats.org/officeDocument/2006/bibliography"/>
   </ds:schemaRefs>

</xml_diff>